<commit_message>
changed part of writeup
</commit_message>
<xml_diff>
--- a/writeup/OS Project 2 Writeup.docx
+++ b/writeup/OS Project 2 Writeup.docx
@@ -33,13 +33,23 @@
           <w:szCs w:val="24"/>
         </w:rPr>
       </w:pPr>
-      <w:r>
-        <w:rPr>
-          <w:rFonts w:cstheme="minorHAnsi"/>
-          <w:sz w:val="24"/>
-          <w:szCs w:val="24"/>
-        </w:rPr>
-        <w:t>Sameet Hegde – srh155</w:t>
+      <w:proofErr w:type="spellStart"/>
+      <w:r>
+        <w:rPr>
+          <w:rFonts w:cstheme="minorHAnsi"/>
+          <w:sz w:val="24"/>
+          <w:szCs w:val="24"/>
+        </w:rPr>
+        <w:t>Sameet</w:t>
+      </w:r>
+      <w:proofErr w:type="spellEnd"/>
+      <w:r>
+        <w:rPr>
+          <w:rFonts w:cstheme="minorHAnsi"/>
+          <w:sz w:val="24"/>
+          <w:szCs w:val="24"/>
+        </w:rPr>
+        <w:t xml:space="preserve"> Hegde – srh155</w:t>
       </w:r>
     </w:p>
     <w:p>
@@ -504,23 +514,7 @@
           <w:sz w:val="24"/>
           <w:szCs w:val="24"/>
         </w:rPr>
-        <w:t xml:space="preserve"> of </w:t>
-      </w:r>
-      <w:r>
-        <w:rPr>
-          <w:rFonts w:cstheme="minorHAnsi"/>
-          <w:sz w:val="24"/>
-          <w:szCs w:val="24"/>
-        </w:rPr>
-        <w:t>another</w:t>
-      </w:r>
-      <w:r>
-        <w:rPr>
-          <w:rFonts w:cstheme="minorHAnsi"/>
-          <w:sz w:val="24"/>
-          <w:szCs w:val="24"/>
-        </w:rPr>
-        <w:t xml:space="preserve"> TCB</w:t>
+        <w:t xml:space="preserve"> of another TCB</w:t>
       </w:r>
       <w:r>
         <w:rPr>
@@ -741,7 +735,25 @@
           <w:sz w:val="24"/>
           <w:szCs w:val="24"/>
         </w:rPr>
-        <w:t xml:space="preserve">The first time this function is called, we initialize our library, our run queue and our terminated queue, our initial main parent thread, and we register our SIGPROF handler. Afterwards, we create a thread control block which has a ucontext_t struct in it that </w:t>
+        <w:t xml:space="preserve">The first time this function is called, we initialize our library, our run queue and our terminated queue, our initial main parent thread, and we register our SIGPROF handler. Afterwards, we create a thread control block which has a ucontext_t </w:t>
+      </w:r>
+      <w:proofErr w:type="gramStart"/>
+      <w:r>
+        <w:rPr>
+          <w:rFonts w:cstheme="minorHAnsi"/>
+          <w:sz w:val="24"/>
+          <w:szCs w:val="24"/>
+        </w:rPr>
+        <w:t>struct</w:t>
+      </w:r>
+      <w:proofErr w:type="gramEnd"/>
+      <w:r>
+        <w:rPr>
+          <w:rFonts w:cstheme="minorHAnsi"/>
+          <w:sz w:val="24"/>
+          <w:szCs w:val="24"/>
+        </w:rPr>
+        <w:t xml:space="preserve"> in it that </w:t>
       </w:r>
       <w:r>
         <w:rPr>
@@ -2908,131 +2920,23 @@
           <w:sz w:val="24"/>
           <w:szCs w:val="24"/>
         </w:rPr>
-        <w:t xml:space="preserve">When a thread yields and calls the scheduler, if it has the minimum number of quanta it has run for in the run queue, it will be scheduled to run again. Because we called the </w:t>
-      </w:r>
-      <w:r>
-        <w:rPr>
-          <w:rFonts w:cstheme="minorHAnsi"/>
-          <w:sz w:val="24"/>
-          <w:szCs w:val="24"/>
-        </w:rPr>
-        <w:t>scheduler</w:t>
-      </w:r>
-      <w:r>
-        <w:rPr>
-          <w:rFonts w:cstheme="minorHAnsi"/>
-          <w:sz w:val="24"/>
-          <w:szCs w:val="24"/>
-        </w:rPr>
-        <w:t xml:space="preserve"> function, the number of quanta the thread has run for will also increase. There are a couple problems with this. </w:t>
-      </w:r>
-    </w:p>
-    <w:p>
-      <w:pPr>
-        <w:pStyle w:val="ListParagraph"/>
-        <w:spacing w:line="240" w:lineRule="auto"/>
-        <w:rPr>
-          <w:rFonts w:cstheme="minorHAnsi"/>
-          <w:sz w:val="24"/>
-          <w:szCs w:val="24"/>
-        </w:rPr>
-      </w:pPr>
-      <w:r>
-        <w:rPr>
-          <w:rFonts w:cstheme="minorHAnsi"/>
-          <w:sz w:val="24"/>
-          <w:szCs w:val="24"/>
-        </w:rPr>
-        <w:lastRenderedPageBreak/>
-        <w:br/>
-      </w:r>
-      <w:r>
-        <w:rPr>
-          <w:rFonts w:cstheme="minorHAnsi"/>
-          <w:sz w:val="24"/>
-          <w:szCs w:val="24"/>
-        </w:rPr>
-        <w:t xml:space="preserve">First, if we have two threads, t0 and t1. If t0 has run for 1 quantum and t1 has run for 100 </w:t>
-      </w:r>
-      <w:r>
-        <w:rPr>
-          <w:rFonts w:cstheme="minorHAnsi"/>
-          <w:sz w:val="24"/>
-          <w:szCs w:val="24"/>
-        </w:rPr>
-        <w:t>quanta</w:t>
-      </w:r>
-      <w:r>
-        <w:rPr>
-          <w:rFonts w:cstheme="minorHAnsi"/>
-          <w:sz w:val="24"/>
-          <w:szCs w:val="24"/>
-        </w:rPr>
-        <w:t>. If t0 yield</w:t>
-      </w:r>
-      <w:r>
-        <w:rPr>
-          <w:rFonts w:cstheme="minorHAnsi"/>
-          <w:sz w:val="24"/>
-          <w:szCs w:val="24"/>
-        </w:rPr>
-        <w:t>s</w:t>
-      </w:r>
-      <w:r>
-        <w:rPr>
-          <w:rFonts w:cstheme="minorHAnsi"/>
-          <w:sz w:val="24"/>
-          <w:szCs w:val="24"/>
-        </w:rPr>
-        <w:t xml:space="preserve">, it will take 99 (or possibly 100) calls to schedule for t1 to actually run since the quantum for t0 will keep getting incremented, but since it is still smaller than the other threads quantum, we will keep running t0 </w:t>
-      </w:r>
-      <w:r>
-        <w:rPr>
-          <w:rFonts w:cstheme="minorHAnsi"/>
-          <w:sz w:val="24"/>
-          <w:szCs w:val="24"/>
-        </w:rPr>
-        <w:t>and it will keep yielding</w:t>
-      </w:r>
-      <w:r>
-        <w:rPr>
-          <w:rFonts w:cstheme="minorHAnsi"/>
-          <w:sz w:val="24"/>
-          <w:szCs w:val="24"/>
-        </w:rPr>
-        <w:t xml:space="preserve">. This is </w:t>
-      </w:r>
-      <w:r>
-        <w:rPr>
-          <w:rFonts w:cstheme="minorHAnsi"/>
-          <w:sz w:val="24"/>
-          <w:szCs w:val="24"/>
-        </w:rPr>
-        <w:t>inefficient</w:t>
-      </w:r>
-      <w:r>
-        <w:rPr>
-          <w:rFonts w:cstheme="minorHAnsi"/>
-          <w:sz w:val="24"/>
-          <w:szCs w:val="24"/>
-        </w:rPr>
-        <w:t xml:space="preserve">, but is necessary because without incrementing the quantum, t1 will never run given our </w:t>
-      </w:r>
-      <w:r>
-        <w:rPr>
-          <w:rFonts w:cstheme="minorHAnsi"/>
-          <w:sz w:val="24"/>
-          <w:szCs w:val="24"/>
-        </w:rPr>
-        <w:t>scheduling</w:t>
-      </w:r>
-      <w:r>
-        <w:rPr>
-          <w:rFonts w:cstheme="minorHAnsi"/>
-          <w:sz w:val="24"/>
-          <w:szCs w:val="24"/>
-        </w:rPr>
-        <w:t xml:space="preserve"> algorithm. Furthermore, we are “faking” the quanta that t0 has run for by artificially </w:t>
+        <w:t xml:space="preserve">When a thread yields and calls the scheduler, we are “faking” the quanta that </w:t>
+      </w:r>
+      <w:r>
+        <w:rPr>
+          <w:rFonts w:cstheme="minorHAnsi"/>
+          <w:sz w:val="24"/>
+          <w:szCs w:val="24"/>
+        </w:rPr>
+        <w:t>the thread</w:t>
+      </w:r>
+      <w:r>
+        <w:rPr>
+          <w:rFonts w:cstheme="minorHAnsi"/>
+          <w:sz w:val="24"/>
+          <w:szCs w:val="24"/>
+        </w:rPr>
+        <w:t xml:space="preserve"> has run for by artificially </w:t>
       </w:r>
       <w:r>
         <w:rPr>
@@ -3066,6 +2970,8 @@
         </w:rPr>
         <w:t>.</w:t>
       </w:r>
+      <w:bookmarkStart w:id="0" w:name="_GoBack"/>
+      <w:bookmarkEnd w:id="0"/>
       <w:r>
         <w:rPr>
           <w:rFonts w:cstheme="minorHAnsi"/>
@@ -3095,6 +3001,7 @@
           <w:sz w:val="24"/>
           <w:szCs w:val="24"/>
         </w:rPr>
+        <w:lastRenderedPageBreak/>
         <w:t>We also stop the timer at the beginning of library function</w:t>
       </w:r>
       <w:r>
@@ -3177,8 +3084,6 @@
         </w:rPr>
         <w:t xml:space="preserve"> to continue execution</w:t>
       </w:r>
-      <w:bookmarkStart w:id="0" w:name="_GoBack"/>
-      <w:bookmarkEnd w:id="0"/>
       <w:r>
         <w:rPr>
           <w:rFonts w:cstheme="minorHAnsi"/>

</xml_diff>